<commit_message>
Jan A2D on Monte Calro Importance Sampling
</commit_message>
<xml_diff>
--- a/Posts/2022/Jan/Aristotle2Digital/CC_01(Jan)_2022_Monte Carlo Integration 4.docx
+++ b/Posts/2022/Jan/Aristotle2Digital/CC_01(Jan)_2022_Monte Carlo Integration 4.docx
@@ -12,10 +12,37 @@
         <w:t>In the last installment</w:t>
       </w:r>
       <w:r>
-        <w:t xml:space="preserve">, we touched on the first rudiments of importance sample as a way of improving the Monte Carlo estimation of integrals.  The key expression </w:t>
-      </w:r>
-      <w:r>
-        <w:t>is that an integral $I$ can be estimated as</w:t>
+        <w:t>, we touched on the first rudiments of importance sampl</w:t>
+      </w:r>
+      <w:r>
+        <w:t>ing</w:t>
+      </w:r>
+      <w:r>
+        <w:t xml:space="preserve"> as a way of improving the Monte Carlo estimation of integrals.  The key </w:t>
+      </w:r>
+      <w:r>
+        <w:t>relationship</w:t>
+      </w:r>
+      <w:r>
+        <w:t xml:space="preserve"> </w:t>
+      </w:r>
+      <w:r>
+        <w:t xml:space="preserve">is </w:t>
+      </w:r>
+      <w:r>
+        <w:t xml:space="preserve">that a Monte Carlo estimate of </w:t>
+      </w:r>
+      <w:r>
+        <w:t xml:space="preserve">an integral $I$ </w:t>
+      </w:r>
+      <w:r>
+        <w:t>i</w:t>
+      </w:r>
+      <w:r>
+        <w:t>s</w:t>
+      </w:r>
+      <w:r>
+        <w:t xml:space="preserve"> given </w:t>
       </w:r>
     </w:p>
     <w:p>
@@ -85,7 +112,7 @@
         <w:t>In this post, we are going to extend this method a bit by considering examples where the ratio of $f(x)/p(x)$ is not a constant</w:t>
       </w:r>
       <w:r>
-        <w:t xml:space="preserve"> and finish by discussing some of the high-powered algorithms that can be plugged-in (with some effort) into complicated situations where the estimation of high-dimensional integrals is required.</w:t>
+        <w:t>.</w:t>
       </w:r>
     </w:p>
     <w:p>
@@ -146,13 +173,7 @@
         <w:t xml:space="preserve"> = </w:t>
       </w:r>
       <w:r>
-        <w:t>0</w:t>
-      </w:r>
-      <w:r>
-        <w:t>.886226925452758</w:t>
-      </w:r>
-      <w:r>
-        <w:t xml:space="preserve"> \; , \]</w:t>
+        <w:t>0.886226925452758 \; , \]</w:t>
       </w:r>
     </w:p>
     <w:p>
@@ -283,14 +304,755 @@
         <w:t>.</w:t>
       </w:r>
       <w:r>
-        <w:t xml:space="preserve">  We’ll start with this step.</w:t>
+        <w:t xml:space="preserve">  </w:t>
+      </w:r>
+    </w:p>
+    <w:p>
+      <w:r>
+        <w:t xml:space="preserve">To generate an exponential distribution, </w:t>
+      </w:r>
+      <w:r>
+        <w:t xml:space="preserve">we assume $y$ random variable related to </w:t>
+      </w:r>
+      <w:r>
+        <w:t xml:space="preserve">the </w:t>
+      </w:r>
+      <w:r>
+        <w:t xml:space="preserve">random </w:t>
+      </w:r>
+      <w:r>
+        <w:t>variable $</w:t>
+      </w:r>
+      <w:r>
+        <w:t xml:space="preserve">x$ through </w:t>
+      </w:r>
+      <w:r>
+        <w:t>an integral where the exponential distribution is the integrand</w:t>
+      </w:r>
+    </w:p>
+    <w:p>
+      <w:r>
+        <w:t xml:space="preserve">\[ y = \int_{0}{x} \, dt e^{-t} \; , .\] </w:t>
+      </w:r>
+    </w:p>
+    <w:p>
+      <w:r>
+        <w:t>Since $y$ is the cumulative distribution function it sits on the range $[0,1]$</w:t>
+      </w:r>
+      <w:r>
+        <w:t xml:space="preserve"> and when it is uniformly distributed $x$ will be exponentially distributed.  The only remaining step is to express $x$ in terms of $y$.  For the exponential distribution, this is easily done as the integral is elementary.  Carrying out that integration gives</w:t>
+      </w:r>
+    </w:p>
+    <w:p>
+      <w:r>
+        <w:t xml:space="preserve">\[ y = \left. - e^{-t} \right|_{0}^{x} = </w:t>
+      </w:r>
+      <w:r>
+        <w:t>1 – e^{-x} \; .\]</w:t>
+      </w:r>
+    </w:p>
+    <w:p>
+      <w:r>
+        <w:t>Solving for $x$ yields</w:t>
+      </w:r>
+    </w:p>
+    <w:p>
+      <w:r>
+        <w:t>\[ x = -\ln (1-y) \; .\]</w:t>
+      </w:r>
+    </w:p>
+    <w:p>
+      <w:r>
+        <w:t xml:space="preserve">This </w:t>
+      </w:r>
+      <w:r>
+        <w:t>relation is very simple to implement in python and a $N=10,000$ set of uniform random numbers for $y$ results the following histogram for the distribution for $x$,</w:t>
+      </w:r>
+    </w:p>
+    <w:p>
+      <w:pPr>
+        <w:jc w:val="center"/>
+      </w:pPr>
+      <w:r>
+        <w:rPr>
+          <w:noProof/>
+        </w:rPr>
+        <w:lastRenderedPageBreak/>
+        <w:drawing>
+          <wp:inline distT="0" distB="0" distL="0" distR="0" wp14:anchorId="466BDE03" wp14:editId="770FE88D">
+            <wp:extent cx="3194137" cy="2395603"/>
+            <wp:effectExtent l="0" t="0" r="6350" b="5080"/>
+            <wp:docPr id="2" name="Picture 2"/>
+            <wp:cNvGraphicFramePr>
+              <a:graphicFrameLocks xmlns:a="http://schemas.openxmlformats.org/drawingml/2006/main" noChangeAspect="1"/>
+            </wp:cNvGraphicFramePr>
+            <a:graphic xmlns:a="http://schemas.openxmlformats.org/drawingml/2006/main">
+              <a:graphicData uri="http://schemas.openxmlformats.org/drawingml/2006/picture">
+                <pic:pic xmlns:pic="http://schemas.openxmlformats.org/drawingml/2006/picture">
+                  <pic:nvPicPr>
+                    <pic:cNvPr id="2" name="Picture 2"/>
+                    <pic:cNvPicPr/>
+                  </pic:nvPicPr>
+                  <pic:blipFill>
+                    <a:blip r:embed="rId6">
+                      <a:extLst>
+                        <a:ext uri="{28A0092B-C50C-407E-A947-70E740481C1C}">
+                          <a14:useLocalDpi xmlns:a14="http://schemas.microsoft.com/office/drawing/2010/main" val="0"/>
+                        </a:ext>
+                      </a:extLst>
+                    </a:blip>
+                    <a:stretch>
+                      <a:fillRect/>
+                    </a:stretch>
+                  </pic:blipFill>
+                  <pic:spPr>
+                    <a:xfrm>
+                      <a:off x="0" y="0"/>
+                      <a:ext cx="3197061" cy="2397796"/>
+                    </a:xfrm>
+                    <a:prstGeom prst="rect">
+                      <a:avLst/>
+                    </a:prstGeom>
+                  </pic:spPr>
+                </pic:pic>
+              </a:graphicData>
+            </a:graphic>
+          </wp:inline>
+        </w:drawing>
+      </w:r>
+    </w:p>
+    <w:p>
+      <w:r>
+        <w:t>which has a mean of $</w:t>
+      </w:r>
+      <w:proofErr w:type="spellStart"/>
+      <w:r>
+        <w:t>s_x</w:t>
+      </w:r>
+      <w:proofErr w:type="spellEnd"/>
+      <w:r>
+        <w:t xml:space="preserve"> = 1</w:t>
+      </w:r>
+      <w:r>
+        <w:t>.00913</w:t>
+      </w:r>
+      <w:r>
+        <w:t>$ and a $\</w:t>
+      </w:r>
+      <w:proofErr w:type="spellStart"/>
+      <w:r>
+        <w:t>sigma_x</w:t>
+      </w:r>
+      <w:proofErr w:type="spellEnd"/>
+      <w:r>
+        <w:t xml:space="preserve"> =</w:t>
+      </w:r>
+      <w:r>
+        <w:t xml:space="preserve"> 0.987</w:t>
+      </w:r>
+      <w:r>
+        <w:t>70$ compared to the exact result for both being $1$.</w:t>
+      </w:r>
+    </w:p>
+    <w:p>
+      <w:r>
+        <w:t>Of course, most programming languages have optimized forms of many distributions and python is no different so we could have used the built-in method for the exponential distribution</w:t>
+      </w:r>
+      <w:r>
+        <w:t xml:space="preserve">.  Nonetheless, following the above approach is important.  </w:t>
+      </w:r>
+      <w:r>
+        <w:t>U</w:t>
+      </w:r>
+      <w:r>
+        <w:t>nderstanding this class of method in detail reveals when it can and cannot work and illustrates some of the difficulties encountered in generating pseudorandom numbers from arbitrary distributions</w:t>
+      </w:r>
+      <w:r>
+        <w:t xml:space="preserve">.  It helps to explain why some distributions are ‘built-in’ (e.g. the exponential distribution) when others, say </w:t>
+      </w:r>
+      <w:r>
+        <w:t>a distribution proportion to a fifth-order or higher order polynomial</w:t>
+      </w:r>
+      <w:r>
+        <w:t xml:space="preserve"> over a finite range, are not.  It also provides a starting point for considering how to create distributions that are not analytically tractable.</w:t>
+      </w:r>
+    </w:p>
+    <w:p>
+      <w:r>
+        <w:t xml:space="preserve">With the exponentially-distributed pseudorandom numbers in hand, we can then estimate the integral with the importance sampling method and compare it to using naïve uniformly-distributed </w:t>
+      </w:r>
+      <w:r>
+        <w:t>Monte Carlo.  The code I used to perform this comparison is:</w:t>
+      </w:r>
+    </w:p>
+    <w:p>
+      <w:r>
+        <w:t>Ns    = [</w:t>
+      </w:r>
+      <w:proofErr w:type="spellStart"/>
+      <w:r>
+        <w:t>i</w:t>
+      </w:r>
+      <w:proofErr w:type="spellEnd"/>
+      <w:r>
+        <w:t xml:space="preserve"> for </w:t>
+      </w:r>
+      <w:proofErr w:type="spellStart"/>
+      <w:r>
+        <w:t>i</w:t>
+      </w:r>
+      <w:proofErr w:type="spellEnd"/>
+      <w:r>
+        <w:t xml:space="preserve"> in range(10,2010,10)]</w:t>
+      </w:r>
+    </w:p>
+    <w:p>
+      <w:proofErr w:type="spellStart"/>
+      <w:r>
+        <w:t>xmin</w:t>
+      </w:r>
+      <w:proofErr w:type="spellEnd"/>
+      <w:r>
+        <w:t xml:space="preserve">  = 0</w:t>
+      </w:r>
+    </w:p>
+    <w:p>
+      <w:proofErr w:type="spellStart"/>
+      <w:r>
+        <w:t>xmax</w:t>
+      </w:r>
+      <w:proofErr w:type="spellEnd"/>
+      <w:r>
+        <w:t xml:space="preserve">  = 10</w:t>
+      </w:r>
+    </w:p>
+    <w:p>
+      <w:r>
+        <w:t xml:space="preserve">df    = </w:t>
+      </w:r>
+      <w:proofErr w:type="spellStart"/>
+      <w:r>
+        <w:t>pd.DataFrame</w:t>
+      </w:r>
+      <w:proofErr w:type="spellEnd"/>
+      <w:r>
+        <w:t>()</w:t>
+      </w:r>
+    </w:p>
+    <w:p>
+      <w:r>
+        <w:t xml:space="preserve">exact = </w:t>
+      </w:r>
+      <w:proofErr w:type="spellStart"/>
+      <w:r>
+        <w:t>np.sqrt</w:t>
+      </w:r>
+      <w:proofErr w:type="spellEnd"/>
+      <w:r>
+        <w:t>(</w:t>
+      </w:r>
+      <w:proofErr w:type="spellStart"/>
+      <w:r>
+        <w:t>np.pi</w:t>
+      </w:r>
+      <w:proofErr w:type="spellEnd"/>
+      <w:r>
+        <w:t>)/2.0*</w:t>
+      </w:r>
+      <w:proofErr w:type="spellStart"/>
+      <w:r>
+        <w:t>special.erf</w:t>
+      </w:r>
+      <w:proofErr w:type="spellEnd"/>
+      <w:r>
+        <w:t xml:space="preserve">(10)  #exact </w:t>
+      </w:r>
+      <w:proofErr w:type="spellStart"/>
+      <w:r>
+        <w:t>answeer</w:t>
+      </w:r>
+      <w:proofErr w:type="spellEnd"/>
+      <w:r>
+        <w:t xml:space="preserve"> for this integral in terms of the error function</w:t>
       </w:r>
     </w:p>
     <w:p/>
+    <w:p>
+      <w:r>
+        <w:t xml:space="preserve">def f(x):     return </w:t>
+      </w:r>
+      <w:proofErr w:type="spellStart"/>
+      <w:r>
+        <w:t>np.exp</w:t>
+      </w:r>
+      <w:proofErr w:type="spellEnd"/>
+      <w:r>
+        <w:t>(-x*x)</w:t>
+      </w:r>
+    </w:p>
+    <w:p>
+      <w:r>
+        <w:t xml:space="preserve">def </w:t>
+      </w:r>
+      <w:proofErr w:type="spellStart"/>
+      <w:r>
+        <w:t>pu</w:t>
+      </w:r>
+      <w:proofErr w:type="spellEnd"/>
+      <w:r>
+        <w:t>(span): return 1/(span[1]-span[0])</w:t>
+      </w:r>
+    </w:p>
+    <w:p>
+      <w:r>
+        <w:t xml:space="preserve">def pe(x):    return </w:t>
+      </w:r>
+      <w:proofErr w:type="spellStart"/>
+      <w:r>
+        <w:t>np.exp</w:t>
+      </w:r>
+      <w:proofErr w:type="spellEnd"/>
+      <w:r>
+        <w:t>(-x)</w:t>
+      </w:r>
+    </w:p>
+    <w:p>
+      <w:r>
+        <w:t xml:space="preserve">def </w:t>
+      </w:r>
+      <w:proofErr w:type="spellStart"/>
+      <w:r>
+        <w:t>xk</w:t>
+      </w:r>
+      <w:proofErr w:type="spellEnd"/>
+      <w:r>
+        <w:t>(x):    return -np.log(1-x)</w:t>
+      </w:r>
+    </w:p>
     <w:p/>
+    <w:p>
+      <w:r>
+        <w:t>for N in Ns:</w:t>
+      </w:r>
+    </w:p>
+    <w:p>
+      <w:r>
+        <w:t xml:space="preserve">    U  = </w:t>
+      </w:r>
+      <w:proofErr w:type="spellStart"/>
+      <w:r>
+        <w:t>np.random.random</w:t>
+      </w:r>
+      <w:proofErr w:type="spellEnd"/>
+      <w:r>
+        <w:t>((N,))</w:t>
+      </w:r>
+    </w:p>
+    <w:p>
+      <w:r>
+        <w:t xml:space="preserve">    FU = f(</w:t>
+      </w:r>
+      <w:proofErr w:type="spellStart"/>
+      <w:r>
+        <w:t>xmin</w:t>
+      </w:r>
+      <w:proofErr w:type="spellEnd"/>
+      <w:r>
+        <w:t xml:space="preserve"> + </w:t>
+      </w:r>
+      <w:proofErr w:type="spellStart"/>
+      <w:r>
+        <w:t>xmax</w:t>
+      </w:r>
+      <w:proofErr w:type="spellEnd"/>
+      <w:r>
+        <w:t>*U)</w:t>
+      </w:r>
+    </w:p>
+    <w:p>
+      <w:r>
+        <w:t xml:space="preserve">    PU = </w:t>
+      </w:r>
+      <w:proofErr w:type="spellStart"/>
+      <w:r>
+        <w:t>pu</w:t>
+      </w:r>
+      <w:proofErr w:type="spellEnd"/>
+      <w:r>
+        <w:t>((</w:t>
+      </w:r>
+      <w:proofErr w:type="spellStart"/>
+      <w:r>
+        <w:t>xmin,xmax</w:t>
+      </w:r>
+      <w:proofErr w:type="spellEnd"/>
+      <w:r>
+        <w:t>))</w:t>
+      </w:r>
+    </w:p>
+    <w:p>
+      <w:r>
+        <w:t xml:space="preserve">    XK = </w:t>
+      </w:r>
+      <w:proofErr w:type="spellStart"/>
+      <w:r>
+        <w:t>xk</w:t>
+      </w:r>
+      <w:proofErr w:type="spellEnd"/>
+      <w:r>
+        <w:t>(U)</w:t>
+      </w:r>
+    </w:p>
+    <w:p>
+      <w:r>
+        <w:t xml:space="preserve">    PE = pe(XK)</w:t>
+      </w:r>
+    </w:p>
+    <w:p>
+      <w:r>
+        <w:t xml:space="preserve">    FX = f(XK)</w:t>
+      </w:r>
+    </w:p>
+    <w:p>
+      <w:r>
+        <w:t xml:space="preserve">    </w:t>
+      </w:r>
+    </w:p>
+    <w:p>
+      <w:r>
+        <w:t xml:space="preserve">    </w:t>
+      </w:r>
+      <w:proofErr w:type="spellStart"/>
+      <w:r>
+        <w:t>mean_U</w:t>
+      </w:r>
+      <w:proofErr w:type="spellEnd"/>
+      <w:r>
+        <w:t xml:space="preserve"> = </w:t>
+      </w:r>
+      <w:proofErr w:type="spellStart"/>
+      <w:r>
+        <w:t>np.mean</w:t>
+      </w:r>
+      <w:proofErr w:type="spellEnd"/>
+      <w:r>
+        <w:t>(FU/PU)</w:t>
+      </w:r>
+    </w:p>
+    <w:p>
+      <w:r>
+        <w:t xml:space="preserve">    </w:t>
+      </w:r>
+      <w:proofErr w:type="spellStart"/>
+      <w:r>
+        <w:t>sig_U</w:t>
+      </w:r>
+      <w:proofErr w:type="spellEnd"/>
+      <w:r>
+        <w:t xml:space="preserve">  = </w:t>
+      </w:r>
+      <w:proofErr w:type="spellStart"/>
+      <w:r>
+        <w:t>np.std</w:t>
+      </w:r>
+      <w:proofErr w:type="spellEnd"/>
+      <w:r>
+        <w:t>(FU/PU)/</w:t>
+      </w:r>
+      <w:proofErr w:type="spellStart"/>
+      <w:r>
+        <w:t>np.sqrt</w:t>
+      </w:r>
+      <w:proofErr w:type="spellEnd"/>
+      <w:r>
+        <w:t>(N)</w:t>
+      </w:r>
+    </w:p>
+    <w:p>
+      <w:r>
+        <w:t xml:space="preserve">    </w:t>
+      </w:r>
+      <w:proofErr w:type="spellStart"/>
+      <w:r>
+        <w:t>err_U</w:t>
+      </w:r>
+      <w:proofErr w:type="spellEnd"/>
+      <w:r>
+        <w:t xml:space="preserve">  = </w:t>
+      </w:r>
+      <w:proofErr w:type="spellStart"/>
+      <w:r>
+        <w:t>mean_U</w:t>
+      </w:r>
+      <w:proofErr w:type="spellEnd"/>
+      <w:r>
+        <w:t xml:space="preserve"> - exact</w:t>
+      </w:r>
+    </w:p>
+    <w:p>
+      <w:r>
+        <w:t xml:space="preserve">    </w:t>
+      </w:r>
+      <w:proofErr w:type="spellStart"/>
+      <w:r>
+        <w:t>mean_K</w:t>
+      </w:r>
+      <w:proofErr w:type="spellEnd"/>
+      <w:r>
+        <w:t xml:space="preserve"> = </w:t>
+      </w:r>
+      <w:proofErr w:type="spellStart"/>
+      <w:r>
+        <w:t>np.mean</w:t>
+      </w:r>
+      <w:proofErr w:type="spellEnd"/>
+      <w:r>
+        <w:t>(FX/PE)</w:t>
+      </w:r>
+    </w:p>
+    <w:p>
+      <w:r>
+        <w:t xml:space="preserve">    </w:t>
+      </w:r>
+      <w:proofErr w:type="spellStart"/>
+      <w:r>
+        <w:t>sig_K</w:t>
+      </w:r>
+      <w:proofErr w:type="spellEnd"/>
+      <w:r>
+        <w:t xml:space="preserve">  = </w:t>
+      </w:r>
+      <w:proofErr w:type="spellStart"/>
+      <w:r>
+        <w:t>np.std</w:t>
+      </w:r>
+      <w:proofErr w:type="spellEnd"/>
+      <w:r>
+        <w:t>(FX/PE)/</w:t>
+      </w:r>
+      <w:proofErr w:type="spellStart"/>
+      <w:r>
+        <w:t>np.sqrt</w:t>
+      </w:r>
+      <w:proofErr w:type="spellEnd"/>
+      <w:r>
+        <w:t>(N)</w:t>
+      </w:r>
+    </w:p>
+    <w:p>
+      <w:r>
+        <w:t xml:space="preserve">    </w:t>
+      </w:r>
+      <w:proofErr w:type="spellStart"/>
+      <w:r>
+        <w:t>err_K</w:t>
+      </w:r>
+      <w:proofErr w:type="spellEnd"/>
+      <w:r>
+        <w:t xml:space="preserve">  = </w:t>
+      </w:r>
+      <w:proofErr w:type="spellStart"/>
+      <w:r>
+        <w:t>mean_K</w:t>
+      </w:r>
+      <w:proofErr w:type="spellEnd"/>
+      <w:r>
+        <w:t xml:space="preserve"> - exact</w:t>
+      </w:r>
+    </w:p>
     <w:p/>
+    <w:p>
+      <w:r>
+        <w:t xml:space="preserve">    row = {'N':N,'I_U':mean_U,'sig_I_U':sig_U,'error_U':err_U,'I_K':mean_K,'sig_I_K':sig_K,'error_K':err_K}</w:t>
+      </w:r>
+    </w:p>
+    <w:p>
+      <w:r>
+        <w:t xml:space="preserve">    df  = </w:t>
+      </w:r>
+      <w:proofErr w:type="spellStart"/>
+      <w:r>
+        <w:t>df.append</w:t>
+      </w:r>
+      <w:proofErr w:type="spellEnd"/>
+      <w:r>
+        <w:t>(</w:t>
+      </w:r>
+      <w:proofErr w:type="spellStart"/>
+      <w:r>
+        <w:t>row,ignore_index</w:t>
+      </w:r>
+      <w:proofErr w:type="spellEnd"/>
+      <w:r>
+        <w:t>=True)</w:t>
+      </w:r>
+    </w:p>
     <w:p/>
-    <w:p/>
+    <w:p>
+      <w:r>
+        <w:t xml:space="preserve">Each record of the </w:t>
+      </w:r>
+      <w:proofErr w:type="spellStart"/>
+      <w:r>
+        <w:t>dataframe</w:t>
+      </w:r>
+      <w:proofErr w:type="spellEnd"/>
+      <w:r>
+        <w:t xml:space="preserve"> df contains the </w:t>
+      </w:r>
+      <w:r>
+        <w:t>number of Monte Carlo trials $N$ as well as the estimated value of the integral, the uncertainty for both the uniform and importance-sampled estimators, and their corresponding actual error, respectively.  The following plot</w:t>
+      </w:r>
+      <w:r>
+        <w:t xml:space="preserve"> shows the erro</w:t>
+      </w:r>
+      <w:r>
+        <w:t>r in the estimated value of the integral</w:t>
+      </w:r>
+    </w:p>
+    <w:p>
+      <w:r>
+        <w:rPr>
+          <w:noProof/>
+        </w:rPr>
+        <w:lastRenderedPageBreak/>
+        <w:drawing>
+          <wp:inline distT="0" distB="0" distL="0" distR="0" wp14:anchorId="47BCAAA4" wp14:editId="77D7956E">
+            <wp:extent cx="5852172" cy="4389129"/>
+            <wp:effectExtent l="0" t="0" r="0" b="0"/>
+            <wp:docPr id="3" name="Picture 3"/>
+            <wp:cNvGraphicFramePr>
+              <a:graphicFrameLocks xmlns:a="http://schemas.openxmlformats.org/drawingml/2006/main" noChangeAspect="1"/>
+            </wp:cNvGraphicFramePr>
+            <a:graphic xmlns:a="http://schemas.openxmlformats.org/drawingml/2006/main">
+              <a:graphicData uri="http://schemas.openxmlformats.org/drawingml/2006/picture">
+                <pic:pic xmlns:pic="http://schemas.openxmlformats.org/drawingml/2006/picture">
+                  <pic:nvPicPr>
+                    <pic:cNvPr id="3" name="Picture 3"/>
+                    <pic:cNvPicPr/>
+                  </pic:nvPicPr>
+                  <pic:blipFill>
+                    <a:blip r:embed="rId7">
+                      <a:extLst>
+                        <a:ext uri="{28A0092B-C50C-407E-A947-70E740481C1C}">
+                          <a14:useLocalDpi xmlns:a14="http://schemas.microsoft.com/office/drawing/2010/main" val="0"/>
+                        </a:ext>
+                      </a:extLst>
+                    </a:blip>
+                    <a:stretch>
+                      <a:fillRect/>
+                    </a:stretch>
+                  </pic:blipFill>
+                  <pic:spPr>
+                    <a:xfrm>
+                      <a:off x="0" y="0"/>
+                      <a:ext cx="5852172" cy="4389129"/>
+                    </a:xfrm>
+                    <a:prstGeom prst="rect">
+                      <a:avLst/>
+                    </a:prstGeom>
+                  </pic:spPr>
+                </pic:pic>
+              </a:graphicData>
+            </a:graphic>
+          </wp:inline>
+        </w:drawing>
+      </w:r>
+      <w:r>
+        <w:t xml:space="preserve"> </w:t>
+      </w:r>
+    </w:p>
+    <w:p>
+      <w:r>
+        <w:t>clearly demonstrating the superior performance of the importance sampling with the exponential distribution, which converges rapidly for small $N$ and which exhibits less tendency to fluctuate as well.  Th</w:t>
+      </w:r>
+      <w:r>
+        <w:t>e plot of standard deviation shows similar performance</w:t>
+      </w:r>
+    </w:p>
+    <w:p>
+      <w:r>
+        <w:rPr>
+          <w:noProof/>
+        </w:rPr>
+        <w:lastRenderedPageBreak/>
+        <w:drawing>
+          <wp:inline distT="0" distB="0" distL="0" distR="0" wp14:anchorId="40530BDC" wp14:editId="4DB7540B">
+            <wp:extent cx="5852172" cy="4389129"/>
+            <wp:effectExtent l="0" t="0" r="0" b="0"/>
+            <wp:docPr id="4" name="Picture 4"/>
+            <wp:cNvGraphicFramePr>
+              <a:graphicFrameLocks xmlns:a="http://schemas.openxmlformats.org/drawingml/2006/main" noChangeAspect="1"/>
+            </wp:cNvGraphicFramePr>
+            <a:graphic xmlns:a="http://schemas.openxmlformats.org/drawingml/2006/main">
+              <a:graphicData uri="http://schemas.openxmlformats.org/drawingml/2006/picture">
+                <pic:pic xmlns:pic="http://schemas.openxmlformats.org/drawingml/2006/picture">
+                  <pic:nvPicPr>
+                    <pic:cNvPr id="4" name="Picture 4"/>
+                    <pic:cNvPicPr/>
+                  </pic:nvPicPr>
+                  <pic:blipFill>
+                    <a:blip r:embed="rId8">
+                      <a:extLst>
+                        <a:ext uri="{28A0092B-C50C-407E-A947-70E740481C1C}">
+                          <a14:useLocalDpi xmlns:a14="http://schemas.microsoft.com/office/drawing/2010/main" val="0"/>
+                        </a:ext>
+                      </a:extLst>
+                    </a:blip>
+                    <a:stretch>
+                      <a:fillRect/>
+                    </a:stretch>
+                  </pic:blipFill>
+                  <pic:spPr>
+                    <a:xfrm>
+                      <a:off x="0" y="0"/>
+                      <a:ext cx="5852172" cy="4389129"/>
+                    </a:xfrm>
+                    <a:prstGeom prst="rect">
+                      <a:avLst/>
+                    </a:prstGeom>
+                  </pic:spPr>
+                </pic:pic>
+              </a:graphicData>
+            </a:graphic>
+          </wp:inline>
+        </w:drawing>
+      </w:r>
+    </w:p>
+    <w:p>
+      <w:r>
+        <w:t xml:space="preserve">with the standard deviation in the exponential sampling falling much faster as a function of $N$ and achieving a smaller and smoother overall value.  The standard deviation, </w:t>
+      </w:r>
+      <w:r>
+        <w:t>which is the only measure one has when the exact value of the integral is unknown,</w:t>
+      </w:r>
+      <w:r>
+        <w:t xml:space="preserve"> is often called the formal error as it is taken as a proxy for the exact error.</w:t>
+      </w:r>
+    </w:p>
+    <w:p>
+      <w:r>
+        <w:t xml:space="preserve">Next month we’ll discuss </w:t>
+      </w:r>
+      <w:r>
+        <w:t xml:space="preserve">some of </w:t>
+      </w:r>
+      <w:r>
+        <w:t xml:space="preserve">use cases </w:t>
+      </w:r>
+      <w:r>
+        <w:t xml:space="preserve">where the estimation of high-dimensional integrals necessitates importance sampling and </w:t>
+      </w:r>
+      <w:r>
+        <w:t>the high-powered algorithms that can be plugged-in (</w:t>
+      </w:r>
+      <w:r>
+        <w:t xml:space="preserve">sometimes </w:t>
+      </w:r>
+      <w:r>
+        <w:t>with some effort).</w:t>
+      </w:r>
+    </w:p>
     <w:sectPr>
       <w:pgSz w:w="12240" w:h="15840"/>
       <w:pgMar w:top="1440" w:right="1440" w:bottom="1440" w:left="1440" w:header="720" w:footer="720" w:gutter="0"/>

</xml_diff>

<commit_message>
Jan 2022 CommonCents and Intro
</commit_message>
<xml_diff>
--- a/Posts/2022/Jan/Aristotle2Digital/CC_01(Jan)_2022_Monte Carlo Integration 4.docx
+++ b/Posts/2022/Jan/Aristotle2Digital/CC_01(Jan)_2022_Monte Carlo Integration 4.docx
@@ -47,31 +47,7 @@
     </w:p>
     <w:p>
       <w:r>
-        <w:t>\[ I = \</w:t>
-      </w:r>
-      <w:proofErr w:type="spellStart"/>
-      <w:r>
-        <w:t>int_a^b</w:t>
-      </w:r>
-      <w:proofErr w:type="spellEnd"/>
-      <w:r>
-        <w:t xml:space="preserve"> \, dx \, f(x) \</w:t>
-      </w:r>
-      <w:proofErr w:type="spellStart"/>
-      <w:r>
-        <w:t>approx</w:t>
-      </w:r>
-      <w:proofErr w:type="spellEnd"/>
-      <w:r>
-        <w:t xml:space="preserve"> \frac{1}{N} \</w:t>
-      </w:r>
-      <w:proofErr w:type="spellStart"/>
-      <w:r>
-        <w:t>sum_i</w:t>
-      </w:r>
-      <w:proofErr w:type="spellEnd"/>
-      <w:r>
-        <w:t xml:space="preserve"> \frac{f(x)}{p(x)} \pm \frac{\sigma}{\sqrt{N}} \; </w:t>
+        <w:t xml:space="preserve">\[ I = \int_a^b \, dx \, f(x) \approx \frac{1}{N} \sum_i \frac{f(x)}{p(x)} \pm \frac{\sigma}{\sqrt{N}} \; </w:t>
       </w:r>
       <w:r>
         <w:t>,</w:t>
@@ -162,15 +138,13 @@
         <w:t xml:space="preserve">\[ </w:t>
       </w:r>
       <w:r>
-        <w:t>I = \frac{\sqrt{pi}}{2} erf(10) \</w:t>
-      </w:r>
-      <w:proofErr w:type="spellStart"/>
-      <w:r>
-        <w:t>approx</w:t>
-      </w:r>
-      <w:proofErr w:type="spellEnd"/>
-      <w:r>
-        <w:t xml:space="preserve"> = </w:t>
+        <w:t>I = \frac{\sqrt{</w:t>
+      </w:r>
+      <w:r>
+        <w:t>\</w:t>
+      </w:r>
+      <w:r>
+        <w:t xml:space="preserve">pi}}{2} erf(10) \approx </w:t>
       </w:r>
       <w:r>
         <w:t>0.886226925452758 \; , \]</w:t>
@@ -201,29 +175,19 @@
         <w:t xml:space="preserve">baseline for comparison, </w:t>
       </w:r>
       <w:r>
-        <w:t>and the exponential distribution $p(x) ~ \exp(-x)$</w:t>
+        <w:t xml:space="preserve">and the exponential distribution $p(x) </w:t>
+      </w:r>
+      <w:r>
+        <w:t>\propto</w:t>
+      </w:r>
+      <w:r>
+        <w:t xml:space="preserve"> \exp(-x)$</w:t>
       </w:r>
       <w:r>
         <w:t>.</w:t>
       </w:r>
       <w:r>
-        <w:t xml:space="preserve">  While the exponential distribution doesn’t exactly match the integrand (i.e. $exp(-x^2)/exp(-x) \</w:t>
-      </w:r>
-      <w:proofErr w:type="spellStart"/>
-      <w:r>
-        <w:t>neq</w:t>
-      </w:r>
-      <w:proofErr w:type="spellEnd"/>
-      <w:r>
-        <w:t xml:space="preserve"> \</w:t>
-      </w:r>
-      <w:proofErr w:type="spellStart"/>
-      <w:r>
-        <w:t>textrm</w:t>
-      </w:r>
-      <w:proofErr w:type="spellEnd"/>
-      <w:r>
-        <w:t xml:space="preserve">{constant}$), it falls </w:t>
+        <w:t xml:space="preserve">  While the exponential distribution doesn’t exactly match the integrand (i.e. $exp(-x^2)/exp(-x) \neq \textrm{constant}$), it falls </w:t>
       </w:r>
       <w:r>
         <w:t xml:space="preserve">off similarly </w:t>
@@ -332,7 +296,7 @@
     </w:p>
     <w:p>
       <w:r>
-        <w:t xml:space="preserve">\[ y = \int_{0}{x} \, dt e^{-t} \; , .\] </w:t>
+        <w:t xml:space="preserve">\[ y = \int_{0}{x} \, dt e^{-t} \; .\] </w:t>
       </w:r>
     </w:p>
     <w:p>
@@ -423,27 +387,14 @@
     </w:p>
     <w:p>
       <w:r>
-        <w:t>which has a mean of $</w:t>
-      </w:r>
-      <w:proofErr w:type="spellStart"/>
-      <w:r>
-        <w:t>s_x</w:t>
-      </w:r>
-      <w:proofErr w:type="spellEnd"/>
-      <w:r>
-        <w:t xml:space="preserve"> = 1</w:t>
+        <w:t>which has a mean of $s_x = 1</w:t>
       </w:r>
       <w:r>
         <w:t>.00913</w:t>
       </w:r>
       <w:r>
-        <w:t>$ and a $\</w:t>
-      </w:r>
-      <w:proofErr w:type="spellStart"/>
-      <w:r>
-        <w:t>sigma_x</w:t>
-      </w:r>
-      <w:proofErr w:type="spellEnd"/>
+        <w:t>$ and a $\sigma_x</w:t>
+      </w:r>
       <w:r>
         <w:t xml:space="preserve"> =</w:t>
       </w:r>
@@ -487,146 +438,48 @@
     </w:p>
     <w:p>
       <w:r>
-        <w:t>Ns    = [</w:t>
-      </w:r>
-      <w:proofErr w:type="spellStart"/>
-      <w:r>
-        <w:t>i</w:t>
-      </w:r>
-      <w:proofErr w:type="spellEnd"/>
-      <w:r>
-        <w:t xml:space="preserve"> for </w:t>
-      </w:r>
-      <w:proofErr w:type="spellStart"/>
-      <w:r>
-        <w:t>i</w:t>
-      </w:r>
-      <w:proofErr w:type="spellEnd"/>
-      <w:r>
-        <w:t xml:space="preserve"> in range(10,2010,10)]</w:t>
-      </w:r>
-    </w:p>
-    <w:p>
-      <w:proofErr w:type="spellStart"/>
-      <w:r>
-        <w:t>xmin</w:t>
-      </w:r>
-      <w:proofErr w:type="spellEnd"/>
-      <w:r>
-        <w:t xml:space="preserve">  = 0</w:t>
-      </w:r>
-    </w:p>
-    <w:p>
-      <w:proofErr w:type="spellStart"/>
-      <w:r>
-        <w:t>xmax</w:t>
-      </w:r>
-      <w:proofErr w:type="spellEnd"/>
-      <w:r>
-        <w:t xml:space="preserve">  = 10</w:t>
-      </w:r>
-    </w:p>
-    <w:p>
-      <w:r>
-        <w:t xml:space="preserve">df    = </w:t>
-      </w:r>
-      <w:proofErr w:type="spellStart"/>
-      <w:r>
-        <w:t>pd.DataFrame</w:t>
-      </w:r>
-      <w:proofErr w:type="spellEnd"/>
-      <w:r>
-        <w:t>()</w:t>
-      </w:r>
-    </w:p>
-    <w:p>
-      <w:r>
-        <w:t xml:space="preserve">exact = </w:t>
-      </w:r>
-      <w:proofErr w:type="spellStart"/>
-      <w:r>
-        <w:t>np.sqrt</w:t>
-      </w:r>
-      <w:proofErr w:type="spellEnd"/>
-      <w:r>
-        <w:t>(</w:t>
-      </w:r>
-      <w:proofErr w:type="spellStart"/>
-      <w:r>
-        <w:t>np.pi</w:t>
-      </w:r>
-      <w:proofErr w:type="spellEnd"/>
-      <w:r>
-        <w:t>)/2.0*</w:t>
-      </w:r>
-      <w:proofErr w:type="spellStart"/>
-      <w:r>
-        <w:t>special.erf</w:t>
-      </w:r>
-      <w:proofErr w:type="spellEnd"/>
-      <w:r>
-        <w:t xml:space="preserve">(10)  #exact </w:t>
-      </w:r>
-      <w:proofErr w:type="spellStart"/>
-      <w:r>
-        <w:t>answeer</w:t>
-      </w:r>
-      <w:proofErr w:type="spellEnd"/>
-      <w:r>
-        <w:t xml:space="preserve"> for this integral in terms of the error function</w:t>
+        <w:t>Ns    = [i for i in range(10,2010,10)]</w:t>
+      </w:r>
+    </w:p>
+    <w:p>
+      <w:r>
+        <w:t>xmin  = 0</w:t>
+      </w:r>
+    </w:p>
+    <w:p>
+      <w:r>
+        <w:t>xmax  = 10</w:t>
+      </w:r>
+    </w:p>
+    <w:p>
+      <w:r>
+        <w:t>df    = pd.DataFrame()</w:t>
+      </w:r>
+    </w:p>
+    <w:p>
+      <w:r>
+        <w:t>exact = np.sqrt(np.pi)/2.0*special.erf(10)  #exact answeer for this integral in terms of the error function</w:t>
       </w:r>
     </w:p>
     <w:p/>
     <w:p>
       <w:r>
-        <w:t xml:space="preserve">def f(x):     return </w:t>
-      </w:r>
-      <w:proofErr w:type="spellStart"/>
-      <w:r>
-        <w:t>np.exp</w:t>
-      </w:r>
-      <w:proofErr w:type="spellEnd"/>
-      <w:r>
-        <w:t>(-x*x)</w:t>
-      </w:r>
-    </w:p>
-    <w:p>
-      <w:r>
-        <w:t xml:space="preserve">def </w:t>
-      </w:r>
-      <w:proofErr w:type="spellStart"/>
-      <w:r>
-        <w:t>pu</w:t>
-      </w:r>
-      <w:proofErr w:type="spellEnd"/>
-      <w:r>
-        <w:t>(span): return 1/(span[1]-span[0])</w:t>
-      </w:r>
-    </w:p>
-    <w:p>
-      <w:r>
-        <w:t xml:space="preserve">def pe(x):    return </w:t>
-      </w:r>
-      <w:proofErr w:type="spellStart"/>
-      <w:r>
-        <w:t>np.exp</w:t>
-      </w:r>
-      <w:proofErr w:type="spellEnd"/>
-      <w:r>
-        <w:t>(-x)</w:t>
-      </w:r>
-    </w:p>
-    <w:p>
-      <w:r>
-        <w:t xml:space="preserve">def </w:t>
-      </w:r>
-      <w:proofErr w:type="spellStart"/>
-      <w:r>
-        <w:t>xk</w:t>
-      </w:r>
-      <w:proofErr w:type="spellEnd"/>
-      <w:r>
-        <w:t>(x):    return -np.log(1-x)</w:t>
+        <w:t>def f(x):     return np.exp(-x*x)</w:t>
+      </w:r>
+    </w:p>
+    <w:p>
+      <w:r>
+        <w:t>def pu(span): return 1/(span[1]-span[0])</w:t>
+      </w:r>
+    </w:p>
+    <w:p>
+      <w:r>
+        <w:t>def pe(x):    return np.exp(-x)</w:t>
+      </w:r>
+    </w:p>
+    <w:p>
+      <w:r>
+        <w:t>def xk(x):    return -np.log(1-x)</w:t>
       </w:r>
     </w:p>
     <w:p/>
@@ -637,70 +490,22 @@
     </w:p>
     <w:p>
       <w:r>
-        <w:t xml:space="preserve">    U  = </w:t>
-      </w:r>
-      <w:proofErr w:type="spellStart"/>
-      <w:r>
-        <w:t>np.random.random</w:t>
-      </w:r>
-      <w:proofErr w:type="spellEnd"/>
-      <w:r>
-        <w:t>((N,))</w:t>
-      </w:r>
-    </w:p>
-    <w:p>
-      <w:r>
-        <w:t xml:space="preserve">    FU = f(</w:t>
-      </w:r>
-      <w:proofErr w:type="spellStart"/>
-      <w:r>
-        <w:t>xmin</w:t>
-      </w:r>
-      <w:proofErr w:type="spellEnd"/>
-      <w:r>
-        <w:t xml:space="preserve"> + </w:t>
-      </w:r>
-      <w:proofErr w:type="spellStart"/>
-      <w:r>
-        <w:t>xmax</w:t>
-      </w:r>
-      <w:proofErr w:type="spellEnd"/>
-      <w:r>
-        <w:t>*U)</w:t>
-      </w:r>
-    </w:p>
-    <w:p>
-      <w:r>
-        <w:t xml:space="preserve">    PU = </w:t>
-      </w:r>
-      <w:proofErr w:type="spellStart"/>
-      <w:r>
-        <w:t>pu</w:t>
-      </w:r>
-      <w:proofErr w:type="spellEnd"/>
-      <w:r>
-        <w:t>((</w:t>
-      </w:r>
-      <w:proofErr w:type="spellStart"/>
-      <w:r>
-        <w:t>xmin,xmax</w:t>
-      </w:r>
-      <w:proofErr w:type="spellEnd"/>
-      <w:r>
-        <w:t>))</w:t>
-      </w:r>
-    </w:p>
-    <w:p>
-      <w:r>
-        <w:t xml:space="preserve">    XK = </w:t>
-      </w:r>
-      <w:proofErr w:type="spellStart"/>
-      <w:r>
-        <w:t>xk</w:t>
-      </w:r>
-      <w:proofErr w:type="spellEnd"/>
-      <w:r>
-        <w:t>(U)</w:t>
+        <w:t xml:space="preserve">    U  = np.random.random((N,))</w:t>
+      </w:r>
+    </w:p>
+    <w:p>
+      <w:r>
+        <w:t xml:space="preserve">    FU = f(xmin + xmax*U)</w:t>
+      </w:r>
+    </w:p>
+    <w:p>
+      <w:r>
+        <w:t xml:space="preserve">    PU = pu((xmin,xmax))</w:t>
+      </w:r>
+    </w:p>
+    <w:p>
+      <w:r>
+        <w:t xml:space="preserve">    XK = xk(U)</w:t>
       </w:r>
     </w:p>
     <w:p>
@@ -720,144 +525,32 @@
     </w:p>
     <w:p>
       <w:r>
-        <w:t xml:space="preserve">    </w:t>
-      </w:r>
-      <w:proofErr w:type="spellStart"/>
-      <w:r>
-        <w:t>mean_U</w:t>
-      </w:r>
-      <w:proofErr w:type="spellEnd"/>
-      <w:r>
-        <w:t xml:space="preserve"> = </w:t>
-      </w:r>
-      <w:proofErr w:type="spellStart"/>
-      <w:r>
-        <w:t>np.mean</w:t>
-      </w:r>
-      <w:proofErr w:type="spellEnd"/>
-      <w:r>
-        <w:t>(FU/PU)</w:t>
-      </w:r>
-    </w:p>
-    <w:p>
-      <w:r>
-        <w:t xml:space="preserve">    </w:t>
-      </w:r>
-      <w:proofErr w:type="spellStart"/>
-      <w:r>
-        <w:t>sig_U</w:t>
-      </w:r>
-      <w:proofErr w:type="spellEnd"/>
-      <w:r>
-        <w:t xml:space="preserve">  = </w:t>
-      </w:r>
-      <w:proofErr w:type="spellStart"/>
-      <w:r>
-        <w:t>np.std</w:t>
-      </w:r>
-      <w:proofErr w:type="spellEnd"/>
-      <w:r>
-        <w:t>(FU/PU)/</w:t>
-      </w:r>
-      <w:proofErr w:type="spellStart"/>
-      <w:r>
-        <w:t>np.sqrt</w:t>
-      </w:r>
-      <w:proofErr w:type="spellEnd"/>
-      <w:r>
-        <w:t>(N)</w:t>
-      </w:r>
-    </w:p>
-    <w:p>
-      <w:r>
-        <w:t xml:space="preserve">    </w:t>
-      </w:r>
-      <w:proofErr w:type="spellStart"/>
-      <w:r>
-        <w:t>err_U</w:t>
-      </w:r>
-      <w:proofErr w:type="spellEnd"/>
-      <w:r>
-        <w:t xml:space="preserve">  = </w:t>
-      </w:r>
-      <w:proofErr w:type="spellStart"/>
-      <w:r>
-        <w:t>mean_U</w:t>
-      </w:r>
-      <w:proofErr w:type="spellEnd"/>
-      <w:r>
-        <w:t xml:space="preserve"> - exact</w:t>
-      </w:r>
-    </w:p>
-    <w:p>
-      <w:r>
-        <w:t xml:space="preserve">    </w:t>
-      </w:r>
-      <w:proofErr w:type="spellStart"/>
-      <w:r>
-        <w:t>mean_K</w:t>
-      </w:r>
-      <w:proofErr w:type="spellEnd"/>
-      <w:r>
-        <w:t xml:space="preserve"> = </w:t>
-      </w:r>
-      <w:proofErr w:type="spellStart"/>
-      <w:r>
-        <w:t>np.mean</w:t>
-      </w:r>
-      <w:proofErr w:type="spellEnd"/>
-      <w:r>
-        <w:t>(FX/PE)</w:t>
-      </w:r>
-    </w:p>
-    <w:p>
-      <w:r>
-        <w:t xml:space="preserve">    </w:t>
-      </w:r>
-      <w:proofErr w:type="spellStart"/>
-      <w:r>
-        <w:t>sig_K</w:t>
-      </w:r>
-      <w:proofErr w:type="spellEnd"/>
-      <w:r>
-        <w:t xml:space="preserve">  = </w:t>
-      </w:r>
-      <w:proofErr w:type="spellStart"/>
-      <w:r>
-        <w:t>np.std</w:t>
-      </w:r>
-      <w:proofErr w:type="spellEnd"/>
-      <w:r>
-        <w:t>(FX/PE)/</w:t>
-      </w:r>
-      <w:proofErr w:type="spellStart"/>
-      <w:r>
-        <w:t>np.sqrt</w:t>
-      </w:r>
-      <w:proofErr w:type="spellEnd"/>
-      <w:r>
-        <w:t>(N)</w:t>
-      </w:r>
-    </w:p>
-    <w:p>
-      <w:r>
-        <w:t xml:space="preserve">    </w:t>
-      </w:r>
-      <w:proofErr w:type="spellStart"/>
-      <w:r>
-        <w:t>err_K</w:t>
-      </w:r>
-      <w:proofErr w:type="spellEnd"/>
-      <w:r>
-        <w:t xml:space="preserve">  = </w:t>
-      </w:r>
-      <w:proofErr w:type="spellStart"/>
-      <w:r>
-        <w:t>mean_K</w:t>
-      </w:r>
-      <w:proofErr w:type="spellEnd"/>
-      <w:r>
-        <w:t xml:space="preserve"> - exact</w:t>
+        <w:t xml:space="preserve">    mean_U = np.mean(FU/PU)</w:t>
+      </w:r>
+    </w:p>
+    <w:p>
+      <w:r>
+        <w:t xml:space="preserve">    sig_U  = np.std(FU/PU)/np.sqrt(N)</w:t>
+      </w:r>
+    </w:p>
+    <w:p>
+      <w:r>
+        <w:t xml:space="preserve">    err_U  = mean_U - exact</w:t>
+      </w:r>
+    </w:p>
+    <w:p>
+      <w:r>
+        <w:t xml:space="preserve">    mean_K = np.mean(FX/PE)</w:t>
+      </w:r>
+    </w:p>
+    <w:p>
+      <w:r>
+        <w:t xml:space="preserve">    sig_K  = np.std(FX/PE)/np.sqrt(N)</w:t>
+      </w:r>
+    </w:p>
+    <w:p>
+      <w:r>
+        <w:t xml:space="preserve">    err_K  = mean_K - exact</w:t>
       </w:r>
     </w:p>
     <w:p/>
@@ -868,37 +561,13 @@
     </w:p>
     <w:p>
       <w:r>
-        <w:t xml:space="preserve">    df  = </w:t>
-      </w:r>
-      <w:proofErr w:type="spellStart"/>
-      <w:r>
-        <w:t>df.append</w:t>
-      </w:r>
-      <w:proofErr w:type="spellEnd"/>
-      <w:r>
-        <w:t>(</w:t>
-      </w:r>
-      <w:proofErr w:type="spellStart"/>
-      <w:r>
-        <w:t>row,ignore_index</w:t>
-      </w:r>
-      <w:proofErr w:type="spellEnd"/>
-      <w:r>
-        <w:t>=True)</w:t>
+        <w:t xml:space="preserve">    df  = df.append(row,ignore_index=True)</w:t>
       </w:r>
     </w:p>
     <w:p/>
     <w:p>
       <w:r>
-        <w:t xml:space="preserve">Each record of the </w:t>
-      </w:r>
-      <w:proofErr w:type="spellStart"/>
-      <w:r>
-        <w:t>dataframe</w:t>
-      </w:r>
-      <w:proofErr w:type="spellEnd"/>
-      <w:r>
-        <w:t xml:space="preserve"> df contains the </w:t>
+        <w:t xml:space="preserve">Each record of the dataframe df contains the </w:t>
       </w:r>
       <w:r>
         <w:t>number of Monte Carlo trials $N$ as well as the estimated value of the integral, the uncertainty for both the uniform and importance-sampled estimators, and their corresponding actual error, respectively.  The following plot</w:t>
@@ -1021,36 +690,18 @@
     </w:p>
     <w:p>
       <w:r>
-        <w:t xml:space="preserve">with the standard deviation in the exponential sampling falling much faster as a function of $N$ and achieving a smaller and smoother overall value.  The standard deviation, </w:t>
-      </w:r>
-      <w:r>
-        <w:t>which is the only measure one has when the exact value of the integral is unknown,</w:t>
-      </w:r>
-      <w:r>
-        <w:t xml:space="preserve"> is often called the formal error as it is taken as a proxy for the exact error.</w:t>
-      </w:r>
-    </w:p>
-    <w:p>
-      <w:r>
-        <w:t xml:space="preserve">Next month we’ll discuss </w:t>
-      </w:r>
-      <w:r>
-        <w:t xml:space="preserve">some of </w:t>
-      </w:r>
-      <w:r>
-        <w:t xml:space="preserve">use cases </w:t>
+        <w:t>with the standard deviation in the exponential sampling falling much faster as a function of $N$ and achieving a smaller and smoother overall value.  The standard deviation, which is the only measure one has when the exact value of the integral is unknown, is often called the formal error as it is taken as a proxy for the exact error.</w:t>
+      </w:r>
+    </w:p>
+    <w:p>
+      <w:r>
+        <w:t xml:space="preserve">Next month we’ll discuss some of use cases </w:t>
       </w:r>
       <w:r>
         <w:t xml:space="preserve">where the estimation of high-dimensional integrals necessitates importance sampling and </w:t>
       </w:r>
       <w:r>
-        <w:t>the high-powered algorithms that can be plugged-in (</w:t>
-      </w:r>
-      <w:r>
-        <w:t xml:space="preserve">sometimes </w:t>
-      </w:r>
-      <w:r>
-        <w:t>with some effort).</w:t>
+        <w:t>the high-powered algorithms that can be plugged-in (sometimes with some effort).</w:t>
       </w:r>
     </w:p>
     <w:sectPr>

</xml_diff>